<commit_message>
Started code for Figure 2; updated ISEE Powerpoint presentation; filled in corresponding table shells
</commit_message>
<xml_diff>
--- a/tables/Regression Table Shells_06 05 2023.docx
+++ b/tables/Regression Table Shells_06 05 2023.docx
@@ -43,21 +43,40 @@
                 <w:sz w:val="22"/>
               </w:rPr>
             </w:pPr>
-            <w:bookmarkStart w:id="0" w:name="_GoBack"/>
-            <w:bookmarkEnd w:id="0"/>
             <w:r>
               <w:rPr>
                 <w:color w:val="000000"/>
                 <w:sz w:val="22"/>
               </w:rPr>
-              <w:t xml:space="preserve">Table: Full regression results of GSD-level standardized test scores on </w:t>
+              <w:t xml:space="preserve">Table: Full regression results of </w:t>
             </w:r>
             <w:r>
               <w:rPr>
                 <w:color w:val="000000"/>
                 <w:sz w:val="22"/>
               </w:rPr>
-              <w:t>tropical cyclone exposure</w:t>
+              <w:t>county</w:t>
+            </w:r>
+            <w:r>
+              <w:rPr>
+                <w:color w:val="000000"/>
+                <w:sz w:val="22"/>
+              </w:rPr>
+              <w:t xml:space="preserve">-level standardized test scores on </w:t>
+            </w:r>
+            <w:r>
+              <w:rPr>
+                <w:color w:val="000000"/>
+                <w:sz w:val="22"/>
+              </w:rPr>
+              <w:t>tropical cyclone</w:t>
+            </w:r>
+            <w:r>
+              <w:rPr>
+                <w:color w:val="000000"/>
+                <w:sz w:val="22"/>
+              </w:rPr>
+              <w:t xml:space="preserve"> exposure</w:t>
             </w:r>
             <w:r>
               <w:rPr>
@@ -218,7 +237,7 @@
               </w:rPr>
               <w:t>(</w:t>
             </w:r>
-            <w:commentRangeStart w:id="1"/>
+            <w:commentRangeStart w:id="0"/>
             <w:r>
               <w:rPr>
                 <w:color w:val="000000"/>
@@ -226,12 +245,12 @@
               </w:rPr>
               <w:t>1</w:t>
             </w:r>
-            <w:commentRangeEnd w:id="1"/>
+            <w:commentRangeEnd w:id="0"/>
             <w:r>
               <w:rPr>
                 <w:rStyle w:val="CommentReference"/>
               </w:rPr>
-              <w:commentReference w:id="1"/>
+              <w:commentReference w:id="0"/>
             </w:r>
             <w:r>
               <w:rPr>
@@ -5851,7 +5870,7 @@
                     </w:rPr>
                     <w:t xml:space="preserve"> and </w:t>
                   </w:r>
-                  <w:commentRangeStart w:id="2"/>
+                  <w:commentRangeStart w:id="1"/>
                   <w:r>
                     <w:rPr>
                       <w:color w:val="000000"/>
@@ -5859,12 +5878,12 @@
                     </w:rPr>
                     <w:t xml:space="preserve">interaction terms </w:t>
                   </w:r>
-                  <w:commentRangeEnd w:id="2"/>
+                  <w:commentRangeEnd w:id="1"/>
                   <w:r>
                     <w:rPr>
                       <w:rStyle w:val="CommentReference"/>
                     </w:rPr>
-                    <w:commentReference w:id="2"/>
+                    <w:commentReference w:id="1"/>
                   </w:r>
                   <w:r>
                     <w:rPr>
@@ -6022,14 +6041,7 @@
                       <w:color w:val="000000"/>
                       <w:sz w:val="22"/>
                     </w:rPr>
-                    <w:t>tropical cyclone</w:t>
-                  </w:r>
-                  <w:r>
-                    <w:rPr>
-                      <w:color w:val="000000"/>
-                      <w:sz w:val="22"/>
-                    </w:rPr>
-                    <w:t xml:space="preserve"> coefficient</w:t>
+                    <w:t>tropical cyclone coefficient</w:t>
                   </w:r>
                   <w:r>
                     <w:rPr>
@@ -6038,7 +6050,7 @@
                     </w:rPr>
                     <w:t xml:space="preserve"> / interaction term </w:t>
                   </w:r>
-                  <w:commentRangeStart w:id="3"/>
+                  <w:commentRangeStart w:id="2"/>
                   <w:r>
                     <w:rPr>
                       <w:color w:val="000000"/>
@@ -6046,12 +6058,12 @@
                     </w:rPr>
                     <w:t>coefficients</w:t>
                   </w:r>
-                  <w:commentRangeEnd w:id="3"/>
+                  <w:commentRangeEnd w:id="2"/>
                   <w:r>
                     <w:rPr>
                       <w:rStyle w:val="CommentReference"/>
                     </w:rPr>
-                    <w:commentReference w:id="3"/>
+                    <w:commentReference w:id="2"/>
                   </w:r>
                 </w:p>
               </w:tc>
@@ -6321,21 +6333,7 @@
                       <w:color w:val="000000"/>
                       <w:sz w:val="22"/>
                     </w:rPr>
-                    <w:t>XXX: tropical cyclone</w:t>
-                  </w:r>
-                  <w:r>
-                    <w:rPr>
-                      <w:color w:val="000000"/>
-                      <w:sz w:val="22"/>
-                    </w:rPr>
-                    <w:t xml:space="preserve"> coefficient</w:t>
-                  </w:r>
-                  <w:r>
-                    <w:rPr>
-                      <w:color w:val="000000"/>
-                      <w:sz w:val="22"/>
-                    </w:rPr>
-                    <w:t xml:space="preserve"> </w:t>
+                    <w:t xml:space="preserve">XXX: tropical cyclone coefficient </w:t>
                   </w:r>
                   <w:r>
                     <w:rPr>
@@ -6626,14 +6624,7 @@
                       <w:color w:val="000000"/>
                       <w:sz w:val="22"/>
                     </w:rPr>
-                    <w:t>tropical cyclone</w:t>
-                  </w:r>
-                  <w:r>
-                    <w:rPr>
-                      <w:color w:val="000000"/>
-                      <w:sz w:val="22"/>
-                    </w:rPr>
-                    <w:t xml:space="preserve"> coefficient </w:t>
+                    <w:t xml:space="preserve">tropical cyclone coefficient </w:t>
                   </w:r>
                   <w:r>
                     <w:rPr>
@@ -6927,14 +6918,7 @@
                       <w:color w:val="000000"/>
                       <w:sz w:val="22"/>
                     </w:rPr>
-                    <w:t>tropical cyclone</w:t>
-                  </w:r>
-                  <w:r>
-                    <w:rPr>
-                      <w:color w:val="000000"/>
-                      <w:sz w:val="22"/>
-                    </w:rPr>
-                    <w:t xml:space="preserve"> coefficient </w:t>
+                    <w:t xml:space="preserve">tropical cyclone coefficient </w:t>
                   </w:r>
                   <w:r>
                     <w:rPr>
@@ -7351,7 +7335,7 @@
               </w:rPr>
               <w:t xml:space="preserve">, for all GSDs and GSDs </w:t>
             </w:r>
-            <w:commentRangeStart w:id="4"/>
+            <w:commentRangeStart w:id="3"/>
             <w:r>
               <w:rPr>
                 <w:color w:val="000000"/>
@@ -7360,12 +7344,12 @@
               </w:rPr>
               <w:t>separated by tropical cyclones and hurricanes</w:t>
             </w:r>
-            <w:commentRangeEnd w:id="4"/>
+            <w:commentRangeEnd w:id="3"/>
             <w:r>
               <w:rPr>
                 <w:rStyle w:val="CommentReference"/>
               </w:rPr>
-              <w:commentReference w:id="4"/>
+              <w:commentReference w:id="3"/>
             </w:r>
             <w:r>
               <w:rPr>
@@ -9022,7 +9006,7 @@
 
 <file path=word/comments.xml><?xml version="1.0" encoding="utf-8"?>
 <w:comments xmlns:wpc="http://schemas.microsoft.com/office/word/2010/wordprocessingCanvas" xmlns:cx="http://schemas.microsoft.com/office/drawing/2014/chartex" xmlns:cx1="http://schemas.microsoft.com/office/drawing/2015/9/8/chartex" xmlns:cx2="http://schemas.microsoft.com/office/drawing/2015/10/21/chartex" xmlns:cx3="http://schemas.microsoft.com/office/drawing/2016/5/9/chartex" xmlns:cx4="http://schemas.microsoft.com/office/drawing/2016/5/10/chartex" xmlns:cx5="http://schemas.microsoft.com/office/drawing/2016/5/11/chartex" xmlns:cx6="http://schemas.microsoft.com/office/drawing/2016/5/12/chartex" xmlns:cx7="http://schemas.microsoft.com/office/drawing/2016/5/13/chartex" xmlns:cx8="http://schemas.microsoft.com/office/drawing/2016/5/14/chartex" xmlns:mc="http://schemas.openxmlformats.org/markup-compatibility/2006" xmlns:aink="http://schemas.microsoft.com/office/drawing/2016/ink" xmlns:am3d="http://schemas.microsoft.com/office/drawing/2017/model3d" xmlns:o="urn:schemas-microsoft-com:office:office" xmlns:oel="http://schemas.microsoft.com/office/2019/extlst" xmlns:r="http://schemas.openxmlformats.org/officeDocument/2006/relationships" xmlns:m="http://schemas.openxmlformats.org/officeDocument/2006/math" xmlns:v="urn:schemas-microsoft-com:vml" xmlns:wp14="http://schemas.microsoft.com/office/word/2010/wordprocessingDrawing" xmlns:wp="http://schemas.openxmlformats.org/drawingml/2006/wordprocessingDrawing" xmlns:w10="urn:schemas-microsoft-com:office:word" xmlns:w="http://schemas.openxmlformats.org/wordprocessingml/2006/main" xmlns:w14="http://schemas.microsoft.com/office/word/2010/wordml" xmlns:w15="http://schemas.microsoft.com/office/word/2012/wordml" xmlns:w16cex="http://schemas.microsoft.com/office/word/2018/wordml/cex" xmlns:w16cid="http://schemas.microsoft.com/office/word/2016/wordml/cid" xmlns:w16="http://schemas.microsoft.com/office/word/2018/wordml" xmlns:w16sdtdh="http://schemas.microsoft.com/office/word/2020/wordml/sdtdatahash" xmlns:w16se="http://schemas.microsoft.com/office/word/2015/wordml/symex" xmlns:wpg="http://schemas.microsoft.com/office/word/2010/wordprocessingGroup" xmlns:wpi="http://schemas.microsoft.com/office/word/2010/wordprocessingInk" xmlns:wne="http://schemas.microsoft.com/office/word/2006/wordml" xmlns:wps="http://schemas.microsoft.com/office/word/2010/wordprocessingShape" mc:Ignorable="w14 w15 w16se w16cid w16 w16cex w16sdtdh wp14">
-  <w:comment w:id="1" w:author="Gabriella Meltzer" w:date="2023-06-05T14:14:00Z" w:initials="GM">
+  <w:comment w:id="0" w:author="Gabriella Meltzer" w:date="2023-06-05T14:14:00Z" w:initials="GM">
     <w:p>
       <w:r>
         <w:rPr>
@@ -9040,7 +9024,7 @@
       </w:r>
     </w:p>
   </w:comment>
-  <w:comment w:id="2" w:author="Gabriella Meltzer" w:date="2023-06-05T14:13:00Z" w:initials="GM">
+  <w:comment w:id="1" w:author="Gabriella Meltzer" w:date="2023-06-05T14:13:00Z" w:initials="GM">
     <w:p>
       <w:r>
         <w:rPr>
@@ -9058,7 +9042,7 @@
       </w:r>
     </w:p>
   </w:comment>
-  <w:comment w:id="3" w:author="Gabriella Meltzer" w:date="2023-06-05T14:12:00Z" w:initials="GM">
+  <w:comment w:id="2" w:author="Gabriella Meltzer" w:date="2023-06-05T14:12:00Z" w:initials="GM">
     <w:p>
       <w:r>
         <w:rPr>
@@ -9076,7 +9060,7 @@
       </w:r>
     </w:p>
   </w:comment>
-  <w:comment w:id="4" w:author="Gabriella Meltzer" w:date="2023-06-05T14:11:00Z" w:initials="GM">
+  <w:comment w:id="3" w:author="Gabriella Meltzer" w:date="2023-06-05T14:11:00Z" w:initials="GM">
     <w:p>
       <w:r>
         <w:rPr>

</xml_diff>